<commit_message>
Base de datos corregidos
</commit_message>
<xml_diff>
--- a/ProyectoParcial3.docx
+++ b/ProyectoParcial3.docx
@@ -7,201 +7,373 @@
         <w:t xml:space="preserve">– Como mínimo debe tener 10 tablas </w:t>
       </w:r>
     </w:p>
+    <w:p/>
     <w:p>
       <w:r>
         <w:t>– Las tablas deben estar correctamente normalizadas – Debido al punto anterior, debe existir relaciones entre las tablas, según sea pertinente</w:t>
       </w:r>
+    </w:p>
+    <w:p>
+      <w:pPr>
+        <w:rPr>
+          <w:b/>
+        </w:rPr>
+      </w:pPr>
+      <w:r>
+        <w:rPr>
+          <w:b/>
+        </w:rPr>
+        <w:t xml:space="preserve">– Procedimientos </w:t>
+      </w:r>
+      <w:proofErr w:type="gramStart"/>
+      <w:r>
+        <w:rPr>
+          <w:b/>
+        </w:rPr>
+        <w:t xml:space="preserve">Almacenados </w:t>
+      </w:r>
+      <w:r>
+        <w:rPr>
+          <w:b/>
+        </w:rPr>
+        <w:t xml:space="preserve"> --</w:t>
+      </w:r>
+      <w:proofErr w:type="gramEnd"/>
+      <w:r>
+        <w:rPr>
+          <w:b/>
+        </w:rPr>
+        <w:t xml:space="preserve">ANDREI </w:t>
+      </w:r>
+    </w:p>
+    <w:p>
+      <w:r>
+        <w:t xml:space="preserve">• 2 SP que consulte información en </w:t>
+      </w:r>
+      <w:r>
+        <w:t>tablas a partir de un parámetro</w:t>
+      </w:r>
+    </w:p>
+    <w:p>
+      <w:r>
+        <w:t xml:space="preserve">• 3 SP para insertar en una tabla </w:t>
+      </w:r>
+    </w:p>
+    <w:p>
+      <w:r>
+        <w:t xml:space="preserve">• 2 que inserte en dos o más tablas (validando que se inserte correctamente en todas las tablas, de lo contrario revertir la inserción) – Vistas </w:t>
+      </w:r>
+    </w:p>
+    <w:p>
+      <w:r>
+        <w:t xml:space="preserve">• 5 Vistas que filtren solo una parte de los campos y de las filas del total de registros de la tabla </w:t>
+      </w:r>
+    </w:p>
+    <w:p>
+      <w:r>
+        <w:t xml:space="preserve">• 2 Vistas que muestren información concentrada de por lo menos tres tablas </w:t>
+      </w:r>
+    </w:p>
+    <w:p>
+      <w:r>
+        <w:t xml:space="preserve">– Las cantidades señaladas en los objetos son como mínimo, pero pueden ser más de ser necesario – En las vistas se deben usar las cláusulas </w:t>
+      </w:r>
+      <w:proofErr w:type="spellStart"/>
+      <w:r>
+        <w:t>Having</w:t>
+      </w:r>
+      <w:proofErr w:type="spellEnd"/>
+      <w:r>
+        <w:t xml:space="preserve">, </w:t>
+      </w:r>
+      <w:proofErr w:type="spellStart"/>
+      <w:r>
+        <w:t>Union</w:t>
+      </w:r>
+      <w:proofErr w:type="spellEnd"/>
+      <w:r>
+        <w:t xml:space="preserve">, </w:t>
+      </w:r>
+      <w:proofErr w:type="spellStart"/>
+      <w:r>
+        <w:t>Except</w:t>
+      </w:r>
+      <w:proofErr w:type="spellEnd"/>
+      <w:r>
+        <w:t xml:space="preserve"> e </w:t>
+      </w:r>
+      <w:proofErr w:type="spellStart"/>
+      <w:r>
+        <w:t>Itersect</w:t>
+      </w:r>
+      <w:proofErr w:type="spellEnd"/>
+    </w:p>
+    <w:p>
+      <w:pPr>
+        <w:rPr>
+          <w:b/>
+        </w:rPr>
+      </w:pPr>
+      <w:r>
+        <w:rPr>
+          <w:b/>
+        </w:rPr>
+        <w:t xml:space="preserve">– </w:t>
+      </w:r>
+      <w:proofErr w:type="spellStart"/>
+      <w:r>
+        <w:rPr>
+          <w:b/>
+        </w:rPr>
+        <w:t>Triggers</w:t>
+      </w:r>
+      <w:proofErr w:type="spellEnd"/>
+      <w:r>
+        <w:rPr>
+          <w:b/>
+        </w:rPr>
+        <w:t>--ANDREI</w:t>
+      </w:r>
+    </w:p>
+    <w:p>
+      <w:r>
+        <w:t xml:space="preserve"> • 2 </w:t>
+      </w:r>
+      <w:proofErr w:type="spellStart"/>
+      <w:r>
+        <w:t>Triggers</w:t>
+      </w:r>
+      <w:proofErr w:type="spellEnd"/>
+      <w:r>
+        <w:t xml:space="preserve"> que actualicen información al insertar o actualizar un dato en la tabla donde fueron creados </w:t>
+      </w:r>
+    </w:p>
+    <w:p>
+      <w:r>
+        <w:t xml:space="preserve">• 2 </w:t>
+      </w:r>
+      <w:proofErr w:type="spellStart"/>
+      <w:r>
+        <w:t>Triggers</w:t>
+      </w:r>
+      <w:proofErr w:type="spellEnd"/>
+      <w:r>
+        <w:t xml:space="preserve"> que actualicen información en tablas externas, en el </w:t>
+      </w:r>
+      <w:proofErr w:type="spellStart"/>
+      <w:r>
+        <w:t>insert</w:t>
+      </w:r>
+      <w:proofErr w:type="spellEnd"/>
+      <w:r>
+        <w:t xml:space="preserve"> o en el </w:t>
+      </w:r>
+      <w:proofErr w:type="spellStart"/>
+      <w:r>
+        <w:t>update</w:t>
+      </w:r>
+      <w:proofErr w:type="spellEnd"/>
+      <w:r>
+        <w:t xml:space="preserve"> sobre la tabla donde fueron creados </w:t>
+      </w:r>
+    </w:p>
+    <w:p>
+      <w:pPr>
+        <w:rPr>
+          <w:b/>
+        </w:rPr>
+      </w:pPr>
+      <w:r>
+        <w:rPr>
+          <w:b/>
+        </w:rPr>
+        <w:t xml:space="preserve">– Restricciones </w:t>
+      </w:r>
+      <w:r>
+        <w:rPr>
+          <w:b/>
+        </w:rPr>
+        <w:t>ZANELLA</w:t>
+      </w:r>
+    </w:p>
+    <w:p>
+      <w:r>
+        <w:t xml:space="preserve">• Agregar las restricciones necesarias a cada tabla para su correcto funcionamiento </w:t>
+      </w:r>
+    </w:p>
+    <w:p>
+      <w:r>
+        <w:t>– Las cantidades señaladas en los objetos son como mínimo, pero pueden ser más de ser necesario</w:t>
+      </w:r>
+    </w:p>
+    <w:p>
+      <w:pPr>
+        <w:rPr>
+          <w:b/>
+        </w:rPr>
+      </w:pPr>
+      <w:r>
+        <w:rPr>
+          <w:b/>
+        </w:rPr>
+        <w:t xml:space="preserve">– Reglas </w:t>
+      </w:r>
+      <w:r>
+        <w:rPr>
+          <w:b/>
+        </w:rPr>
+        <w:t>ZANELLA</w:t>
+      </w:r>
+    </w:p>
+    <w:p>
+      <w:r>
+        <w:t>• 2 reglas de cada uno de los tipos vistos en el curso</w:t>
+      </w:r>
+    </w:p>
+    <w:p>
+      <w:r>
+        <w:t>Lista de valores</w:t>
+      </w:r>
+    </w:p>
+    <w:p>
+      <w:proofErr w:type="spellStart"/>
+      <w:r>
+        <w:t>Patron</w:t>
+      </w:r>
+      <w:proofErr w:type="spellEnd"/>
+    </w:p>
+    <w:p>
+      <w:r>
+        <w:t>Opciones</w:t>
+      </w:r>
+    </w:p>
+    <w:p>
+      <w:r>
+        <w:t>Rango de valores</w:t>
+      </w:r>
+    </w:p>
+    <w:p>
+      <w:pPr>
+        <w:rPr>
+          <w:b/>
+        </w:rPr>
+      </w:pPr>
+      <w:r>
+        <w:rPr>
+          <w:b/>
+        </w:rPr>
+        <w:t xml:space="preserve"> – Defaults</w:t>
+      </w:r>
+      <w:r>
+        <w:rPr>
+          <w:b/>
+        </w:rPr>
+        <w:t xml:space="preserve"> ZANELLA</w:t>
+      </w:r>
+    </w:p>
+    <w:p>
+      <w:r>
+        <w:t xml:space="preserve"> • Generar los valores por defecto para las reglas creadas en el punto anterior</w:t>
+      </w:r>
+    </w:p>
+    <w:p>
+      <w:r>
+        <w:t xml:space="preserve"> – Tipo de dato definido por el usuario </w:t>
+      </w:r>
+    </w:p>
+    <w:p>
+      <w:r>
+        <w:lastRenderedPageBreak/>
+        <w:t xml:space="preserve">• Generar los tipos de datos definidos por el usuario necesarios para las reglas y defaults y usarlos en las tablas </w:t>
+      </w:r>
+    </w:p>
+    <w:p>
+      <w:r>
+        <w:t>– Las cantidades señaladas en los objetos son como mínimo, pero pueden ser más de ser necesario</w:t>
+      </w:r>
+    </w:p>
+    <w:p>
+      <w:pPr>
+        <w:rPr>
+          <w:b/>
+        </w:rPr>
+      </w:pPr>
+      <w:r>
+        <w:rPr>
+          <w:b/>
+        </w:rPr>
+        <w:t xml:space="preserve">– </w:t>
+      </w:r>
+      <w:proofErr w:type="spellStart"/>
+      <w:r>
+        <w:rPr>
+          <w:b/>
+        </w:rPr>
+        <w:t>Cascadeo</w:t>
+      </w:r>
+      <w:proofErr w:type="spellEnd"/>
+      <w:r>
+        <w:rPr>
+          <w:b/>
+        </w:rPr>
+        <w:t xml:space="preserve"> de datos </w:t>
+      </w:r>
+      <w:r>
+        <w:rPr>
+          <w:b/>
+        </w:rPr>
+        <w:t>ZANELLA</w:t>
+      </w:r>
+    </w:p>
+    <w:p>
+      <w:r>
+        <w:t xml:space="preserve">• Aplicar </w:t>
+      </w:r>
+      <w:proofErr w:type="spellStart"/>
+      <w:r>
+        <w:t>cascadeo</w:t>
+      </w:r>
+      <w:proofErr w:type="spellEnd"/>
+      <w:r>
+        <w:t xml:space="preserve"> en la actualización y borrado de datos en una tabla) – Las cantidades señaladas en los objetos son como mínimo, pero pueden ser más de ser necesario</w:t>
+      </w:r>
+    </w:p>
+    <w:p>
+      <w:pPr>
+        <w:rPr>
+          <w:b/>
+        </w:rPr>
+      </w:pPr>
+      <w:r>
+        <w:rPr>
+          <w:b/>
+        </w:rPr>
+        <w:t>– Se deben ingresar por lo menos 150 registros entre todas las tablas de la base de datos</w:t>
+      </w:r>
+      <w:r>
+        <w:rPr>
+          <w:b/>
+        </w:rPr>
+        <w:t xml:space="preserve"> --UD</w:t>
+      </w:r>
+    </w:p>
+    <w:p>
+      <w:r>
+        <w:t xml:space="preserve"> • Utilizar los SP de inserción para las tablas que los tengan • Si no existe SP para insertar en una determinada tabla, hacer la inserción por </w:t>
+      </w:r>
+      <w:proofErr w:type="spellStart"/>
+      <w:r>
+        <w:t>query</w:t>
+      </w:r>
+      <w:proofErr w:type="spellEnd"/>
+      <w:r>
+        <w:t xml:space="preserve"> – Las cantidades señaladas en los objetos son como mínimo, pero pueden ser más de ser necesario</w:t>
+      </w:r>
+    </w:p>
+    <w:p>
       <w:bookmarkStart w:id="0" w:name="_GoBack"/>
       <w:bookmarkEnd w:id="0"/>
-    </w:p>
-    <w:p>
-      <w:r>
-        <w:t xml:space="preserve">– Procedimientos Almacenados </w:t>
-      </w:r>
-    </w:p>
-    <w:p>
-      <w:r>
-        <w:t xml:space="preserve">• 2 SP que consulte información en tablas a partir de un parámetro </w:t>
-      </w:r>
-    </w:p>
-    <w:p>
-      <w:r>
-        <w:t xml:space="preserve">• 3 SP para insertar en una tabla </w:t>
-      </w:r>
-    </w:p>
-    <w:p>
-      <w:r>
-        <w:t xml:space="preserve">• 2 que inserte en dos o más tablas (validando que se inserte correctamente en todas las tablas, de lo contrario revertir la inserción) – Vistas </w:t>
-      </w:r>
-    </w:p>
-    <w:p>
-      <w:r>
-        <w:t xml:space="preserve">• 5 Vistas que filtren solo una parte de los campos y de las filas del total de registros de la tabla </w:t>
-      </w:r>
-    </w:p>
-    <w:p>
-      <w:r>
-        <w:t xml:space="preserve">• 2 Vistas que muestren información concentrada de por lo menos tres tablas </w:t>
-      </w:r>
-    </w:p>
-    <w:p>
-      <w:r>
-        <w:t xml:space="preserve">– Las cantidades señaladas en los objetos son como mínimo, pero pueden ser más de ser necesario – En las vistas se deben usar las cláusulas </w:t>
-      </w:r>
-      <w:proofErr w:type="spellStart"/>
-      <w:r>
-        <w:t>Having</w:t>
-      </w:r>
-      <w:proofErr w:type="spellEnd"/>
-      <w:r>
-        <w:t xml:space="preserve">, </w:t>
-      </w:r>
-      <w:proofErr w:type="spellStart"/>
-      <w:r>
-        <w:t>Union</w:t>
-      </w:r>
-      <w:proofErr w:type="spellEnd"/>
-      <w:r>
-        <w:t xml:space="preserve">, </w:t>
-      </w:r>
-      <w:proofErr w:type="spellStart"/>
-      <w:r>
-        <w:t>Except</w:t>
-      </w:r>
-      <w:proofErr w:type="spellEnd"/>
-      <w:r>
-        <w:t xml:space="preserve"> e </w:t>
-      </w:r>
-      <w:proofErr w:type="spellStart"/>
-      <w:r>
-        <w:t>Itersect</w:t>
-      </w:r>
-      <w:proofErr w:type="spellEnd"/>
-    </w:p>
-    <w:p>
-      <w:r>
-        <w:t xml:space="preserve">– </w:t>
-      </w:r>
-      <w:proofErr w:type="spellStart"/>
-      <w:r>
-        <w:t>Triggers</w:t>
-      </w:r>
-      <w:proofErr w:type="spellEnd"/>
-    </w:p>
-    <w:p>
-      <w:r>
-        <w:t xml:space="preserve"> • 2 </w:t>
-      </w:r>
-      <w:proofErr w:type="spellStart"/>
-      <w:r>
-        <w:t>Triggers</w:t>
-      </w:r>
-      <w:proofErr w:type="spellEnd"/>
-      <w:r>
-        <w:t xml:space="preserve"> que actualicen información al insertar o actualizar un dato en la tabla donde fueron creados </w:t>
-      </w:r>
-    </w:p>
-    <w:p>
-      <w:r>
-        <w:t xml:space="preserve">• 2 </w:t>
-      </w:r>
-      <w:proofErr w:type="spellStart"/>
-      <w:r>
-        <w:t>Triggers</w:t>
-      </w:r>
-      <w:proofErr w:type="spellEnd"/>
-      <w:r>
-        <w:t xml:space="preserve"> que actualicen información en tablas externas, en el </w:t>
-      </w:r>
-      <w:proofErr w:type="spellStart"/>
-      <w:r>
-        <w:t>insert</w:t>
-      </w:r>
-      <w:proofErr w:type="spellEnd"/>
-      <w:r>
-        <w:t xml:space="preserve"> o en el </w:t>
-      </w:r>
-      <w:proofErr w:type="spellStart"/>
-      <w:r>
-        <w:t>update</w:t>
-      </w:r>
-      <w:proofErr w:type="spellEnd"/>
-      <w:r>
-        <w:t xml:space="preserve"> sobre la tabla donde fueron creados </w:t>
-      </w:r>
-    </w:p>
-    <w:p>
-      <w:r>
-        <w:t xml:space="preserve">– Restricciones </w:t>
-      </w:r>
-    </w:p>
-    <w:p>
-      <w:r>
-        <w:t xml:space="preserve">• Agregar las restricciones necesarias a cada tabla para su correcto funcionamiento </w:t>
-      </w:r>
-    </w:p>
-    <w:p>
-      <w:r>
-        <w:t>– Las cantidades señaladas en los objetos son como mínimo, pero pueden ser más de ser necesario</w:t>
-      </w:r>
-    </w:p>
-    <w:p>
-      <w:r>
-        <w:t xml:space="preserve">– Reglas </w:t>
-      </w:r>
-    </w:p>
-    <w:p>
-      <w:r>
-        <w:t>• 2 reglas de cada uno de los tipos vistos en el curso – Defaults • Generar los valores por defecto para las reglas creadas en el punto anterior – Tipo de dato definido por el usuario • Generar los tipos de datos definidos por el usuario necesarios para las reglas y defaults y usarlos en las tablas – Las cantidades señaladas en los objetos son como mínimo, pero pueden ser más de ser necesario</w:t>
-      </w:r>
-    </w:p>
-    <w:p>
-      <w:r>
-        <w:t xml:space="preserve">– </w:t>
-      </w:r>
-      <w:proofErr w:type="spellStart"/>
-      <w:r>
-        <w:t>Cascadeo</w:t>
-      </w:r>
-      <w:proofErr w:type="spellEnd"/>
-      <w:r>
-        <w:t xml:space="preserve"> de datos </w:t>
-      </w:r>
-    </w:p>
-    <w:p>
-      <w:r>
-        <w:t xml:space="preserve">• Aplicar </w:t>
-      </w:r>
-      <w:proofErr w:type="spellStart"/>
-      <w:r>
-        <w:t>cascadeo</w:t>
-      </w:r>
-      <w:proofErr w:type="spellEnd"/>
-      <w:r>
-        <w:t xml:space="preserve"> en la actualización y borrado de datos en una tabla) – Las cantidades señaladas en los objetos son como mínimo, pero pueden ser más de ser necesario</w:t>
-      </w:r>
-    </w:p>
-    <w:p>
-      <w:r>
-        <w:t>– Se deben ingresar por lo menos 150 registros entre todas las tablas de la base de datos</w:t>
-      </w:r>
-    </w:p>
-    <w:p>
-      <w:r>
-        <w:t xml:space="preserve"> • Utilizar los SP de inserción para las tablas que los tengan • Si no existe SP para insertar en una determinada tabla, hacer la inserción por </w:t>
-      </w:r>
-      <w:proofErr w:type="spellStart"/>
-      <w:r>
-        <w:t>query</w:t>
-      </w:r>
-      <w:proofErr w:type="spellEnd"/>
-      <w:r>
-        <w:t xml:space="preserve"> – Las cantidades señaladas en los objetos son como mínimo, pero pueden ser más de ser necesario</w:t>
-      </w:r>
-    </w:p>
-    <w:p>
-      <w:r>
-        <w:lastRenderedPageBreak/>
+      <w:r>
         <w:t>– 1. Entregar en CD/DVD o Memoria USB (Rotulado o en caja con portada) – 2. Reporte de Trabajo – 3. Script de la Base de Datos con todos los objetos y registros – 4. Respaldo de la Base de Datos</w:t>
       </w:r>
     </w:p>

</xml_diff>